<commit_message>
Actualización de la inuta 231115
</commit_message>
<xml_diff>
--- a/Proyectos/2015/Minutas de Proyectos/Minuta_compromiso_151123.docx
+++ b/Proyectos/2015/Minutas de Proyectos/Minuta_compromiso_151123.docx
@@ -668,6 +668,64 @@
           <w:szCs w:val="24"/>
         </w:rPr>
         <w:t>proyectos: inicialmente será los lunes de cada 15 días con el equipo de Ventas.</w:t>
+      </w:r>
+    </w:p>
+    <w:p>
+      <w:pPr>
+        <w:pStyle w:val="Prrafodelista"/>
+        <w:rPr>
+          <w:rFonts w:ascii="Avenir Book" w:hAnsi="Avenir Book" w:cs="Arial"/>
+          <w:bCs/>
+          <w:color w:val="000000"/>
+          <w:sz w:val="24"/>
+          <w:szCs w:val="24"/>
+        </w:rPr>
+      </w:pPr>
+    </w:p>
+    <w:p>
+      <w:pPr>
+        <w:pStyle w:val="Prrafodelista"/>
+        <w:numPr>
+          <w:ilvl w:val="0"/>
+          <w:numId w:val="5"/>
+        </w:numPr>
+        <w:pBdr>
+          <w:bottom w:val="single" w:sz="6" w:space="1" w:color="auto"/>
+        </w:pBdr>
+        <w:autoSpaceDE w:val="0"/>
+        <w:autoSpaceDN w:val="0"/>
+        <w:adjustRightInd w:val="0"/>
+        <w:spacing w:after="0" w:line="240" w:lineRule="auto"/>
+        <w:outlineLvl w:val="0"/>
+        <w:rPr>
+          <w:rFonts w:ascii="Avenir Book" w:hAnsi="Avenir Book" w:cs="Arial"/>
+          <w:bCs/>
+          <w:color w:val="000000"/>
+          <w:sz w:val="24"/>
+          <w:szCs w:val="24"/>
+        </w:rPr>
+      </w:pPr>
+      <w:r>
+        <w:rPr>
+          <w:rFonts w:ascii="Avenir Book" w:hAnsi="Avenir Book" w:cs="Arial"/>
+          <w:bCs/>
+          <w:color w:val="000000"/>
+          <w:sz w:val="24"/>
+          <w:szCs w:val="24"/>
+        </w:rPr>
+        <w:t>En el proyecto P1319 se presentó un riesgo en el momento de validar si el sistema que se le instalo al cliente funcionaba correctamente y eso ocasiono que se extendiera el tiempo a un estimado de 5 veces más de lo planeado.</w:t>
+      </w:r>
+      <w:bookmarkStart w:id="0" w:name="_GoBack"/>
+      <w:bookmarkEnd w:id="0"/>
+      <w:r>
+        <w:rPr>
+          <w:rFonts w:ascii="Avenir Book" w:hAnsi="Avenir Book" w:cs="Arial"/>
+          <w:bCs/>
+          <w:color w:val="000000"/>
+          <w:sz w:val="24"/>
+          <w:szCs w:val="24"/>
+        </w:rPr>
+        <w:t xml:space="preserve"> </w:t>
       </w:r>
     </w:p>
     <w:p>
@@ -1233,8 +1291,6 @@
         </w:rPr>
         <w:t>No aplica</w:t>
       </w:r>
-      <w:bookmarkStart w:id="0" w:name="_GoBack"/>
-      <w:bookmarkEnd w:id="0"/>
     </w:p>
     <w:p>
       <w:pPr>

</xml_diff>